<commit_message>
removing overwrite and updated report
</commit_message>
<xml_diff>
--- a/src/Report/hours_and_tasks_report.docx
+++ b/src/Report/hours_and_tasks_report.docx
@@ -62,7 +62,7 @@
       <w:pPr>
         <w:numPr>
           <w:ilvl w:val="0"/>
-          <w:numId w:val="1"/>
+          <w:numId w:val="9"/>
         </w:numPr>
         <w:spacing w:after="0" w:line="240" w:lineRule="auto"/>
         <w:textAlignment w:val="baseline"/>
@@ -83,7 +83,7 @@
       <w:pPr>
         <w:numPr>
           <w:ilvl w:val="0"/>
-          <w:numId w:val="1"/>
+          <w:numId w:val="9"/>
         </w:numPr>
         <w:spacing w:after="0" w:line="240" w:lineRule="auto"/>
         <w:textAlignment w:val="baseline"/>
@@ -104,7 +104,7 @@
       <w:pPr>
         <w:numPr>
           <w:ilvl w:val="0"/>
-          <w:numId w:val="1"/>
+          <w:numId w:val="9"/>
         </w:numPr>
         <w:spacing w:after="0" w:line="240" w:lineRule="auto"/>
         <w:textAlignment w:val="baseline"/>
@@ -125,7 +125,7 @@
       <w:pPr>
         <w:numPr>
           <w:ilvl w:val="1"/>
-          <w:numId w:val="1"/>
+          <w:numId w:val="9"/>
         </w:numPr>
         <w:spacing w:after="0" w:line="240" w:lineRule="auto"/>
         <w:textAlignment w:val="baseline"/>
@@ -146,7 +146,7 @@
       <w:pPr>
         <w:numPr>
           <w:ilvl w:val="1"/>
-          <w:numId w:val="1"/>
+          <w:numId w:val="9"/>
         </w:numPr>
         <w:spacing w:after="0" w:line="240" w:lineRule="auto"/>
         <w:textAlignment w:val="baseline"/>
@@ -167,7 +167,7 @@
       <w:pPr>
         <w:numPr>
           <w:ilvl w:val="1"/>
-          <w:numId w:val="1"/>
+          <w:numId w:val="9"/>
         </w:numPr>
         <w:spacing w:after="0" w:line="240" w:lineRule="auto"/>
         <w:textAlignment w:val="baseline"/>
@@ -188,7 +188,7 @@
       <w:pPr>
         <w:numPr>
           <w:ilvl w:val="0"/>
-          <w:numId w:val="1"/>
+          <w:numId w:val="9"/>
         </w:numPr>
         <w:spacing w:after="0" w:line="240" w:lineRule="auto"/>
         <w:textAlignment w:val="baseline"/>
@@ -209,7 +209,7 @@
       <w:pPr>
         <w:numPr>
           <w:ilvl w:val="1"/>
-          <w:numId w:val="1"/>
+          <w:numId w:val="9"/>
         </w:numPr>
         <w:spacing w:after="0" w:line="240" w:lineRule="auto"/>
         <w:textAlignment w:val="baseline"/>
@@ -230,7 +230,7 @@
       <w:pPr>
         <w:numPr>
           <w:ilvl w:val="1"/>
-          <w:numId w:val="1"/>
+          <w:numId w:val="9"/>
         </w:numPr>
         <w:spacing w:after="0" w:line="240" w:lineRule="auto"/>
         <w:textAlignment w:val="baseline"/>
@@ -283,7 +283,7 @@
       <w:pPr>
         <w:numPr>
           <w:ilvl w:val="0"/>
-          <w:numId w:val="2"/>
+          <w:numId w:val="10"/>
         </w:numPr>
         <w:spacing w:after="0" w:line="240" w:lineRule="auto"/>
         <w:textAlignment w:val="baseline"/>
@@ -304,7 +304,7 @@
       <w:pPr>
         <w:numPr>
           <w:ilvl w:val="0"/>
-          <w:numId w:val="2"/>
+          <w:numId w:val="10"/>
         </w:numPr>
         <w:spacing w:after="0" w:line="240" w:lineRule="auto"/>
         <w:textAlignment w:val="baseline"/>
@@ -325,7 +325,7 @@
       <w:pPr>
         <w:numPr>
           <w:ilvl w:val="0"/>
-          <w:numId w:val="2"/>
+          <w:numId w:val="10"/>
         </w:numPr>
         <w:spacing w:after="0" w:line="240" w:lineRule="auto"/>
         <w:textAlignment w:val="baseline"/>
@@ -346,7 +346,7 @@
       <w:pPr>
         <w:numPr>
           <w:ilvl w:val="1"/>
-          <w:numId w:val="2"/>
+          <w:numId w:val="10"/>
         </w:numPr>
         <w:spacing w:after="0" w:line="240" w:lineRule="auto"/>
         <w:textAlignment w:val="baseline"/>
@@ -367,7 +367,7 @@
       <w:pPr>
         <w:numPr>
           <w:ilvl w:val="1"/>
-          <w:numId w:val="2"/>
+          <w:numId w:val="10"/>
         </w:numPr>
         <w:spacing w:after="0" w:line="240" w:lineRule="auto"/>
         <w:textAlignment w:val="baseline"/>
@@ -388,7 +388,7 @@
       <w:pPr>
         <w:numPr>
           <w:ilvl w:val="1"/>
-          <w:numId w:val="2"/>
+          <w:numId w:val="10"/>
         </w:numPr>
         <w:spacing w:after="0" w:line="240" w:lineRule="auto"/>
         <w:textAlignment w:val="baseline"/>
@@ -409,7 +409,7 @@
       <w:pPr>
         <w:numPr>
           <w:ilvl w:val="0"/>
-          <w:numId w:val="2"/>
+          <w:numId w:val="10"/>
         </w:numPr>
         <w:spacing w:after="0" w:line="240" w:lineRule="auto"/>
         <w:textAlignment w:val="baseline"/>
@@ -430,7 +430,7 @@
       <w:pPr>
         <w:numPr>
           <w:ilvl w:val="1"/>
-          <w:numId w:val="2"/>
+          <w:numId w:val="10"/>
         </w:numPr>
         <w:spacing w:after="0" w:line="240" w:lineRule="auto"/>
         <w:textAlignment w:val="baseline"/>
@@ -451,7 +451,7 @@
       <w:pPr>
         <w:numPr>
           <w:ilvl w:val="1"/>
-          <w:numId w:val="2"/>
+          <w:numId w:val="10"/>
         </w:numPr>
         <w:spacing w:after="0" w:line="240" w:lineRule="auto"/>
         <w:textAlignment w:val="baseline"/>
@@ -504,7 +504,7 @@
       <w:pPr>
         <w:numPr>
           <w:ilvl w:val="0"/>
-          <w:numId w:val="3"/>
+          <w:numId w:val="11"/>
         </w:numPr>
         <w:spacing w:after="0" w:line="240" w:lineRule="auto"/>
         <w:textAlignment w:val="baseline"/>
@@ -525,7 +525,7 @@
       <w:pPr>
         <w:numPr>
           <w:ilvl w:val="0"/>
-          <w:numId w:val="3"/>
+          <w:numId w:val="11"/>
         </w:numPr>
         <w:spacing w:after="0" w:line="240" w:lineRule="auto"/>
         <w:textAlignment w:val="baseline"/>
@@ -546,7 +546,7 @@
       <w:pPr>
         <w:numPr>
           <w:ilvl w:val="0"/>
-          <w:numId w:val="3"/>
+          <w:numId w:val="11"/>
         </w:numPr>
         <w:spacing w:after="0" w:line="240" w:lineRule="auto"/>
         <w:textAlignment w:val="baseline"/>
@@ -567,7 +567,7 @@
       <w:pPr>
         <w:numPr>
           <w:ilvl w:val="1"/>
-          <w:numId w:val="3"/>
+          <w:numId w:val="11"/>
         </w:numPr>
         <w:spacing w:after="0" w:line="240" w:lineRule="auto"/>
         <w:textAlignment w:val="baseline"/>
@@ -588,7 +588,7 @@
       <w:pPr>
         <w:numPr>
           <w:ilvl w:val="2"/>
-          <w:numId w:val="3"/>
+          <w:numId w:val="11"/>
         </w:numPr>
         <w:spacing w:after="0" w:line="240" w:lineRule="auto"/>
         <w:textAlignment w:val="baseline"/>
@@ -641,7 +641,7 @@
       <w:pPr>
         <w:numPr>
           <w:ilvl w:val="0"/>
-          <w:numId w:val="4"/>
+          <w:numId w:val="12"/>
         </w:numPr>
         <w:spacing w:after="0" w:line="240" w:lineRule="auto"/>
         <w:textAlignment w:val="baseline"/>
@@ -662,7 +662,7 @@
       <w:pPr>
         <w:numPr>
           <w:ilvl w:val="0"/>
-          <w:numId w:val="4"/>
+          <w:numId w:val="12"/>
         </w:numPr>
         <w:spacing w:after="0" w:line="240" w:lineRule="auto"/>
         <w:textAlignment w:val="baseline"/>
@@ -692,7 +692,7 @@
       <w:pPr>
         <w:numPr>
           <w:ilvl w:val="0"/>
-          <w:numId w:val="4"/>
+          <w:numId w:val="12"/>
         </w:numPr>
         <w:spacing w:after="0" w:line="240" w:lineRule="auto"/>
         <w:textAlignment w:val="baseline"/>
@@ -713,7 +713,7 @@
       <w:pPr>
         <w:numPr>
           <w:ilvl w:val="1"/>
-          <w:numId w:val="4"/>
+          <w:numId w:val="12"/>
         </w:numPr>
         <w:spacing w:after="0" w:line="240" w:lineRule="auto"/>
         <w:textAlignment w:val="baseline"/>
@@ -734,7 +734,7 @@
       <w:pPr>
         <w:numPr>
           <w:ilvl w:val="1"/>
-          <w:numId w:val="4"/>
+          <w:numId w:val="12"/>
         </w:numPr>
         <w:spacing w:after="0" w:line="240" w:lineRule="auto"/>
         <w:textAlignment w:val="baseline"/>
@@ -755,7 +755,7 @@
       <w:pPr>
         <w:numPr>
           <w:ilvl w:val="0"/>
-          <w:numId w:val="4"/>
+          <w:numId w:val="12"/>
         </w:numPr>
         <w:spacing w:after="0" w:line="240" w:lineRule="auto"/>
         <w:textAlignment w:val="baseline"/>
@@ -777,7 +777,7 @@
       <w:pPr>
         <w:numPr>
           <w:ilvl w:val="1"/>
-          <w:numId w:val="4"/>
+          <w:numId w:val="12"/>
         </w:numPr>
         <w:spacing w:after="0" w:line="240" w:lineRule="auto"/>
         <w:textAlignment w:val="baseline"/>
@@ -798,7 +798,7 @@
       <w:pPr>
         <w:numPr>
           <w:ilvl w:val="2"/>
-          <w:numId w:val="4"/>
+          <w:numId w:val="12"/>
         </w:numPr>
         <w:spacing w:after="0" w:line="240" w:lineRule="auto"/>
         <w:textAlignment w:val="baseline"/>
@@ -819,7 +819,7 @@
       <w:pPr>
         <w:numPr>
           <w:ilvl w:val="1"/>
-          <w:numId w:val="4"/>
+          <w:numId w:val="12"/>
         </w:numPr>
         <w:spacing w:after="0" w:line="240" w:lineRule="auto"/>
         <w:textAlignment w:val="baseline"/>
@@ -840,7 +840,7 @@
       <w:pPr>
         <w:numPr>
           <w:ilvl w:val="2"/>
-          <w:numId w:val="4"/>
+          <w:numId w:val="12"/>
         </w:numPr>
         <w:spacing w:after="0" w:line="240" w:lineRule="auto"/>
         <w:textAlignment w:val="baseline"/>
@@ -917,7 +917,7 @@
       <w:pPr>
         <w:numPr>
           <w:ilvl w:val="0"/>
-          <w:numId w:val="5"/>
+          <w:numId w:val="13"/>
         </w:numPr>
         <w:spacing w:after="0" w:line="240" w:lineRule="auto"/>
         <w:textAlignment w:val="baseline"/>
@@ -947,7 +947,7 @@
       <w:pPr>
         <w:numPr>
           <w:ilvl w:val="0"/>
-          <w:numId w:val="5"/>
+          <w:numId w:val="13"/>
         </w:numPr>
         <w:spacing w:after="0" w:line="240" w:lineRule="auto"/>
         <w:textAlignment w:val="baseline"/>
@@ -967,11 +967,208 @@
     <w:p>
       <w:pPr>
         <w:numPr>
+          <w:ilvl w:val="1"/>
+          <w:numId w:val="13"/>
+        </w:numPr>
+        <w:spacing w:after="0" w:line="240" w:lineRule="auto"/>
+        <w:textAlignment w:val="baseline"/>
+        <w:rPr>
+          <w:rFonts w:ascii="Arial" w:eastAsia="Times New Roman" w:hAnsi="Arial" w:cs="Arial"/>
+          <w:color w:val="000000"/>
+        </w:rPr>
+      </w:pPr>
+      <w:r>
+        <w:rPr>
+          <w:rFonts w:ascii="Arial" w:eastAsia="Times New Roman" w:hAnsi="Arial" w:cs="Arial"/>
+          <w:color w:val="000000"/>
+        </w:rPr>
+        <w:t> 4 hours of work</w:t>
+      </w:r>
+    </w:p>
+    <w:p>
+      <w:pPr>
+        <w:numPr>
           <w:ilvl w:val="0"/>
-          <w:numId w:val="6"/>
-        </w:numPr>
-        <w:spacing w:after="0" w:line="240" w:lineRule="auto"/>
-        <w:ind w:left="1440"/>
+          <w:numId w:val="14"/>
+        </w:numPr>
+        <w:spacing w:after="0" w:line="240" w:lineRule="auto"/>
+        <w:textAlignment w:val="baseline"/>
+        <w:rPr>
+          <w:rFonts w:ascii="Arial" w:eastAsia="Times New Roman" w:hAnsi="Arial" w:cs="Arial"/>
+          <w:color w:val="000000"/>
+        </w:rPr>
+      </w:pPr>
+      <w:r>
+        <w:rPr>
+          <w:rFonts w:ascii="Arial" w:eastAsia="Times New Roman" w:hAnsi="Arial" w:cs="Arial"/>
+          <w:color w:val="000000"/>
+        </w:rPr>
+        <w:t> Total Task Assigned</w:t>
+      </w:r>
+    </w:p>
+    <w:p>
+      <w:pPr>
+        <w:numPr>
+          <w:ilvl w:val="1"/>
+          <w:numId w:val="14"/>
+        </w:numPr>
+        <w:spacing w:after="0" w:line="240" w:lineRule="auto"/>
+        <w:textAlignment w:val="baseline"/>
+        <w:rPr>
+          <w:rFonts w:ascii="Arial" w:eastAsia="Times New Roman" w:hAnsi="Arial" w:cs="Arial"/>
+          <w:color w:val="000000"/>
+        </w:rPr>
+      </w:pPr>
+      <w:r>
+        <w:rPr>
+          <w:rFonts w:ascii="Arial" w:eastAsia="Times New Roman" w:hAnsi="Arial" w:cs="Arial"/>
+          <w:color w:val="000000"/>
+        </w:rPr>
+        <w:t>Created the domain model PDF with related entities</w:t>
+      </w:r>
+    </w:p>
+    <w:p>
+      <w:pPr>
+        <w:numPr>
+          <w:ilvl w:val="1"/>
+          <w:numId w:val="14"/>
+        </w:numPr>
+        <w:spacing w:after="0" w:line="240" w:lineRule="auto"/>
+        <w:textAlignment w:val="baseline"/>
+        <w:rPr>
+          <w:rFonts w:ascii="Arial" w:eastAsia="Times New Roman" w:hAnsi="Arial" w:cs="Arial"/>
+          <w:color w:val="000000"/>
+        </w:rPr>
+      </w:pPr>
+      <w:r>
+        <w:rPr>
+          <w:rFonts w:ascii="Arial" w:eastAsia="Times New Roman" w:hAnsi="Arial" w:cs="Arial"/>
+          <w:color w:val="000000"/>
+        </w:rPr>
+        <w:t>Wrote the requirements based on the vision.</w:t>
+      </w:r>
+    </w:p>
+    <w:p>
+      <w:pPr>
+        <w:spacing w:after="240" w:line="240" w:lineRule="auto"/>
+        <w:rPr>
+          <w:rFonts w:ascii="Times New Roman" w:eastAsia="Times New Roman" w:hAnsi="Times New Roman" w:cs="Times New Roman"/>
+          <w:sz w:val="24"/>
+          <w:szCs w:val="24"/>
+        </w:rPr>
+      </w:pPr>
+    </w:p>
+    <w:p>
+      <w:pPr>
+        <w:spacing w:before="360" w:after="120" w:line="240" w:lineRule="auto"/>
+        <w:outlineLvl w:val="1"/>
+        <w:rPr>
+          <w:rFonts w:ascii="Times New Roman" w:eastAsia="Times New Roman" w:hAnsi="Times New Roman" w:cs="Times New Roman"/>
+          <w:b/>
+          <w:bCs/>
+          <w:sz w:val="36"/>
+          <w:szCs w:val="36"/>
+        </w:rPr>
+      </w:pPr>
+      <w:r>
+        <w:rPr>
+          <w:rFonts w:ascii="Arial" w:eastAsia="Times New Roman" w:hAnsi="Arial" w:cs="Arial"/>
+          <w:color w:val="000000"/>
+          <w:sz w:val="32"/>
+          <w:szCs w:val="32"/>
+        </w:rPr>
+        <w:t>Domain Model</w:t>
+      </w:r>
+    </w:p>
+    <w:p>
+      <w:pPr>
+        <w:spacing w:after="0" w:line="240" w:lineRule="auto"/>
+        <w:rPr>
+          <w:rFonts w:ascii="Times New Roman" w:eastAsia="Times New Roman" w:hAnsi="Times New Roman" w:cs="Times New Roman"/>
+          <w:sz w:val="24"/>
+          <w:szCs w:val="24"/>
+        </w:rPr>
+      </w:pPr>
+      <w:r>
+        <w:rPr>
+          <w:rFonts w:ascii="Arial" w:eastAsia="Times New Roman" w:hAnsi="Arial" w:cs="Arial"/>
+          <w:color w:val="000000"/>
+        </w:rPr>
+        <w:t> </w:t>
+      </w:r>
+      <w:r>
+        <w:rPr>
+          <w:rFonts w:ascii="Arial" w:eastAsia="Times New Roman" w:hAnsi="Arial" w:cs="Arial"/>
+          <w:color w:val="000000"/>
+        </w:rPr>
+        <w:tab/>
+      </w:r>
+    </w:p>
+    <w:p>
+      <w:pPr>
+        <w:numPr>
+          <w:ilvl w:val="0"/>
+          <w:numId w:val="15"/>
+        </w:numPr>
+        <w:spacing w:after="0" w:line="240" w:lineRule="auto"/>
+        <w:textAlignment w:val="baseline"/>
+        <w:rPr>
+          <w:rFonts w:ascii="Arial" w:eastAsia="Times New Roman" w:hAnsi="Arial" w:cs="Arial"/>
+          <w:color w:val="000000"/>
+        </w:rPr>
+      </w:pPr>
+      <w:r>
+        <w:rPr>
+          <w:rFonts w:ascii="Arial" w:eastAsia="Times New Roman" w:hAnsi="Arial" w:cs="Arial"/>
+          <w:color w:val="000000"/>
+        </w:rPr>
+        <w:t xml:space="preserve">Complete by Subash </w:t>
+      </w:r>
+      <w:proofErr w:type="spellStart"/>
+      <w:r>
+        <w:rPr>
+          <w:rFonts w:ascii="Arial" w:eastAsia="Times New Roman" w:hAnsi="Arial" w:cs="Arial"/>
+          <w:color w:val="000000"/>
+        </w:rPr>
+        <w:t>Kharel</w:t>
+      </w:r>
+      <w:proofErr w:type="spellEnd"/>
+      <w:r>
+        <w:rPr>
+          <w:rFonts w:ascii="Arial" w:eastAsia="Times New Roman" w:hAnsi="Arial" w:cs="Arial"/>
+          <w:color w:val="000000"/>
+        </w:rPr>
+        <w:t xml:space="preserve"> and Scott Willis</w:t>
+      </w:r>
+    </w:p>
+    <w:p>
+      <w:pPr>
+        <w:numPr>
+          <w:ilvl w:val="0"/>
+          <w:numId w:val="15"/>
+        </w:numPr>
+        <w:spacing w:after="0" w:line="240" w:lineRule="auto"/>
+        <w:textAlignment w:val="baseline"/>
+        <w:rPr>
+          <w:rFonts w:ascii="Arial" w:eastAsia="Times New Roman" w:hAnsi="Arial" w:cs="Arial"/>
+          <w:color w:val="000000"/>
+        </w:rPr>
+      </w:pPr>
+      <w:r>
+        <w:rPr>
+          <w:rFonts w:ascii="Arial" w:eastAsia="Times New Roman" w:hAnsi="Arial" w:cs="Arial"/>
+          <w:color w:val="000000"/>
+        </w:rPr>
+        <w:t>Total Time to Complete:</w:t>
+      </w:r>
+    </w:p>
+    <w:p>
+      <w:pPr>
+        <w:numPr>
+          <w:ilvl w:val="1"/>
+          <w:numId w:val="15"/>
+        </w:numPr>
+        <w:spacing w:after="0" w:line="240" w:lineRule="auto"/>
         <w:textAlignment w:val="baseline"/>
         <w:rPr>
           <w:rFonts w:ascii="Arial" w:eastAsia="Times New Roman" w:hAnsi="Arial" w:cs="Arial"/>
@@ -990,7 +1187,7 @@
       <w:pPr>
         <w:numPr>
           <w:ilvl w:val="0"/>
-          <w:numId w:val="7"/>
+          <w:numId w:val="16"/>
         </w:numPr>
         <w:spacing w:after="0" w:line="240" w:lineRule="auto"/>
         <w:textAlignment w:val="baseline"/>
@@ -1010,45 +1207,99 @@
     <w:p>
       <w:pPr>
         <w:numPr>
-          <w:ilvl w:val="0"/>
-          <w:numId w:val="8"/>
-        </w:numPr>
-        <w:spacing w:after="0" w:line="240" w:lineRule="auto"/>
-        <w:ind w:left="1440"/>
-        <w:textAlignment w:val="baseline"/>
-        <w:rPr>
-          <w:rFonts w:ascii="Arial" w:eastAsia="Times New Roman" w:hAnsi="Arial" w:cs="Arial"/>
-          <w:color w:val="000000"/>
-        </w:rPr>
-      </w:pPr>
-      <w:r>
-        <w:rPr>
-          <w:rFonts w:ascii="Arial" w:eastAsia="Times New Roman" w:hAnsi="Arial" w:cs="Arial"/>
-          <w:color w:val="000000"/>
-        </w:rPr>
-        <w:t>Wrote the team vision based on the project introduction.</w:t>
-      </w:r>
-    </w:p>
-    <w:p>
-      <w:pPr>
-        <w:numPr>
-          <w:ilvl w:val="0"/>
-          <w:numId w:val="8"/>
-        </w:numPr>
-        <w:spacing w:after="0" w:line="240" w:lineRule="auto"/>
-        <w:ind w:left="1440"/>
-        <w:textAlignment w:val="baseline"/>
-        <w:rPr>
-          <w:rFonts w:ascii="Arial" w:eastAsia="Times New Roman" w:hAnsi="Arial" w:cs="Arial"/>
-          <w:color w:val="000000"/>
-        </w:rPr>
-      </w:pPr>
-      <w:r>
-        <w:rPr>
-          <w:rFonts w:ascii="Arial" w:eastAsia="Times New Roman" w:hAnsi="Arial" w:cs="Arial"/>
-          <w:color w:val="000000"/>
-        </w:rPr>
-        <w:t>Wrote the requirements based on the vision.</w:t>
+          <w:ilvl w:val="1"/>
+          <w:numId w:val="16"/>
+        </w:numPr>
+        <w:spacing w:after="0" w:line="240" w:lineRule="auto"/>
+        <w:textAlignment w:val="baseline"/>
+        <w:rPr>
+          <w:rFonts w:ascii="Arial" w:eastAsia="Times New Roman" w:hAnsi="Arial" w:cs="Arial"/>
+          <w:color w:val="000000"/>
+        </w:rPr>
+      </w:pPr>
+      <w:r>
+        <w:rPr>
+          <w:rFonts w:ascii="Arial" w:eastAsia="Times New Roman" w:hAnsi="Arial" w:cs="Arial"/>
+          <w:color w:val="000000"/>
+        </w:rPr>
+        <w:t>Created domain model with related entities</w:t>
+      </w:r>
+    </w:p>
+    <w:p>
+      <w:pPr>
+        <w:numPr>
+          <w:ilvl w:val="1"/>
+          <w:numId w:val="16"/>
+        </w:numPr>
+        <w:spacing w:after="0" w:line="240" w:lineRule="auto"/>
+        <w:textAlignment w:val="baseline"/>
+        <w:rPr>
+          <w:rFonts w:ascii="Arial" w:eastAsia="Times New Roman" w:hAnsi="Arial" w:cs="Arial"/>
+          <w:color w:val="000000"/>
+        </w:rPr>
+      </w:pPr>
+      <w:r>
+        <w:rPr>
+          <w:rFonts w:ascii="Arial" w:eastAsia="Times New Roman" w:hAnsi="Arial" w:cs="Arial"/>
+          <w:color w:val="000000"/>
+        </w:rPr>
+        <w:t xml:space="preserve">Defined entities with related </w:t>
+      </w:r>
+      <w:r>
+        <w:rPr>
+          <w:rFonts w:ascii="Arial" w:eastAsia="Times New Roman" w:hAnsi="Arial" w:cs="Arial"/>
+          <w:color w:val="000000"/>
+        </w:rPr>
+        <w:t>Enums</w:t>
+      </w:r>
+      <w:r>
+        <w:rPr>
+          <w:rFonts w:ascii="Arial" w:eastAsia="Times New Roman" w:hAnsi="Arial" w:cs="Arial"/>
+          <w:color w:val="000000"/>
+        </w:rPr>
+        <w:t xml:space="preserve"> and associations</w:t>
+      </w:r>
+    </w:p>
+    <w:p>
+      <w:pPr>
+        <w:numPr>
+          <w:ilvl w:val="1"/>
+          <w:numId w:val="16"/>
+        </w:numPr>
+        <w:spacing w:after="0" w:line="240" w:lineRule="auto"/>
+        <w:textAlignment w:val="baseline"/>
+        <w:rPr>
+          <w:rFonts w:ascii="Arial" w:eastAsia="Times New Roman" w:hAnsi="Arial" w:cs="Arial"/>
+          <w:color w:val="000000"/>
+        </w:rPr>
+      </w:pPr>
+      <w:r>
+        <w:rPr>
+          <w:rFonts w:ascii="Arial" w:eastAsia="Times New Roman" w:hAnsi="Arial" w:cs="Arial"/>
+          <w:color w:val="000000"/>
+        </w:rPr>
+        <w:t>Defined key actors and extended lookup tables</w:t>
+      </w:r>
+    </w:p>
+    <w:p>
+      <w:pPr>
+        <w:numPr>
+          <w:ilvl w:val="1"/>
+          <w:numId w:val="16"/>
+        </w:numPr>
+        <w:spacing w:after="0" w:line="240" w:lineRule="auto"/>
+        <w:textAlignment w:val="baseline"/>
+        <w:rPr>
+          <w:rFonts w:ascii="Arial" w:eastAsia="Times New Roman" w:hAnsi="Arial" w:cs="Arial"/>
+          <w:color w:val="000000"/>
+        </w:rPr>
+      </w:pPr>
+      <w:r>
+        <w:rPr>
+          <w:rFonts w:ascii="Arial" w:eastAsia="Times New Roman" w:hAnsi="Arial" w:cs="Arial"/>
+          <w:color w:val="000000"/>
+        </w:rPr>
+        <w:t>Finalized relationships for search optimizations</w:t>
       </w:r>
     </w:p>
     <w:p/>
@@ -1363,6 +1614,155 @@
     </w:lvl>
   </w:abstractNum>
   <w:abstractNum w:abstractNumId="2" w15:restartNumberingAfterBreak="0">
+    <w:nsid w:val="26BE0403"/>
+    <w:multiLevelType w:val="multilevel"/>
+    <w:tmpl w:val="0E38F8B4"/>
+    <w:lvl w:ilvl="0">
+      <w:start w:val="1"/>
+      <w:numFmt w:val="bullet"/>
+      <w:lvlText w:val=""/>
+      <w:lvlJc w:val="left"/>
+      <w:pPr>
+        <w:tabs>
+          <w:tab w:val="num" w:pos="720"/>
+        </w:tabs>
+        <w:ind w:left="720" w:hanging="360"/>
+      </w:pPr>
+      <w:rPr>
+        <w:rFonts w:ascii="Symbol" w:hAnsi="Symbol" w:hint="default"/>
+        <w:sz w:val="20"/>
+      </w:rPr>
+    </w:lvl>
+    <w:lvl w:ilvl="1">
+      <w:start w:val="1"/>
+      <w:numFmt w:val="bullet"/>
+      <w:lvlText w:val="o"/>
+      <w:lvlJc w:val="left"/>
+      <w:pPr>
+        <w:tabs>
+          <w:tab w:val="num" w:pos="1440"/>
+        </w:tabs>
+        <w:ind w:left="1440" w:hanging="360"/>
+      </w:pPr>
+      <w:rPr>
+        <w:rFonts w:ascii="Courier New" w:hAnsi="Courier New" w:hint="default"/>
+        <w:sz w:val="20"/>
+      </w:rPr>
+    </w:lvl>
+    <w:lvl w:ilvl="2" w:tentative="1">
+      <w:start w:val="1"/>
+      <w:numFmt w:val="bullet"/>
+      <w:lvlText w:val=""/>
+      <w:lvlJc w:val="left"/>
+      <w:pPr>
+        <w:tabs>
+          <w:tab w:val="num" w:pos="2160"/>
+        </w:tabs>
+        <w:ind w:left="2160" w:hanging="360"/>
+      </w:pPr>
+      <w:rPr>
+        <w:rFonts w:ascii="Wingdings" w:hAnsi="Wingdings" w:hint="default"/>
+        <w:sz w:val="20"/>
+      </w:rPr>
+    </w:lvl>
+    <w:lvl w:ilvl="3" w:tentative="1">
+      <w:start w:val="1"/>
+      <w:numFmt w:val="bullet"/>
+      <w:lvlText w:val=""/>
+      <w:lvlJc w:val="left"/>
+      <w:pPr>
+        <w:tabs>
+          <w:tab w:val="num" w:pos="2880"/>
+        </w:tabs>
+        <w:ind w:left="2880" w:hanging="360"/>
+      </w:pPr>
+      <w:rPr>
+        <w:rFonts w:ascii="Wingdings" w:hAnsi="Wingdings" w:hint="default"/>
+        <w:sz w:val="20"/>
+      </w:rPr>
+    </w:lvl>
+    <w:lvl w:ilvl="4" w:tentative="1">
+      <w:start w:val="1"/>
+      <w:numFmt w:val="bullet"/>
+      <w:lvlText w:val=""/>
+      <w:lvlJc w:val="left"/>
+      <w:pPr>
+        <w:tabs>
+          <w:tab w:val="num" w:pos="3600"/>
+        </w:tabs>
+        <w:ind w:left="3600" w:hanging="360"/>
+      </w:pPr>
+      <w:rPr>
+        <w:rFonts w:ascii="Wingdings" w:hAnsi="Wingdings" w:hint="default"/>
+        <w:sz w:val="20"/>
+      </w:rPr>
+    </w:lvl>
+    <w:lvl w:ilvl="5" w:tentative="1">
+      <w:start w:val="1"/>
+      <w:numFmt w:val="bullet"/>
+      <w:lvlText w:val=""/>
+      <w:lvlJc w:val="left"/>
+      <w:pPr>
+        <w:tabs>
+          <w:tab w:val="num" w:pos="4320"/>
+        </w:tabs>
+        <w:ind w:left="4320" w:hanging="360"/>
+      </w:pPr>
+      <w:rPr>
+        <w:rFonts w:ascii="Wingdings" w:hAnsi="Wingdings" w:hint="default"/>
+        <w:sz w:val="20"/>
+      </w:rPr>
+    </w:lvl>
+    <w:lvl w:ilvl="6" w:tentative="1">
+      <w:start w:val="1"/>
+      <w:numFmt w:val="bullet"/>
+      <w:lvlText w:val=""/>
+      <w:lvlJc w:val="left"/>
+      <w:pPr>
+        <w:tabs>
+          <w:tab w:val="num" w:pos="5040"/>
+        </w:tabs>
+        <w:ind w:left="5040" w:hanging="360"/>
+      </w:pPr>
+      <w:rPr>
+        <w:rFonts w:ascii="Wingdings" w:hAnsi="Wingdings" w:hint="default"/>
+        <w:sz w:val="20"/>
+      </w:rPr>
+    </w:lvl>
+    <w:lvl w:ilvl="7" w:tentative="1">
+      <w:start w:val="1"/>
+      <w:numFmt w:val="bullet"/>
+      <w:lvlText w:val=""/>
+      <w:lvlJc w:val="left"/>
+      <w:pPr>
+        <w:tabs>
+          <w:tab w:val="num" w:pos="5760"/>
+        </w:tabs>
+        <w:ind w:left="5760" w:hanging="360"/>
+      </w:pPr>
+      <w:rPr>
+        <w:rFonts w:ascii="Wingdings" w:hAnsi="Wingdings" w:hint="default"/>
+        <w:sz w:val="20"/>
+      </w:rPr>
+    </w:lvl>
+    <w:lvl w:ilvl="8" w:tentative="1">
+      <w:start w:val="1"/>
+      <w:numFmt w:val="bullet"/>
+      <w:lvlText w:val=""/>
+      <w:lvlJc w:val="left"/>
+      <w:pPr>
+        <w:tabs>
+          <w:tab w:val="num" w:pos="6480"/>
+        </w:tabs>
+        <w:ind w:left="6480" w:hanging="360"/>
+      </w:pPr>
+      <w:rPr>
+        <w:rFonts w:ascii="Wingdings" w:hAnsi="Wingdings" w:hint="default"/>
+        <w:sz w:val="20"/>
+      </w:rPr>
+    </w:lvl>
+  </w:abstractNum>
+  <w:abstractNum w:abstractNumId="3" w15:restartNumberingAfterBreak="0">
     <w:nsid w:val="2AA821C0"/>
     <w:multiLevelType w:val="multilevel"/>
     <w:tmpl w:val="FE5CA9AA"/>
@@ -1511,7 +1911,7 @@
       </w:rPr>
     </w:lvl>
   </w:abstractNum>
-  <w:abstractNum w:abstractNumId="3" w15:restartNumberingAfterBreak="0">
+  <w:abstractNum w:abstractNumId="4" w15:restartNumberingAfterBreak="0">
     <w:nsid w:val="2C242184"/>
     <w:multiLevelType w:val="multilevel"/>
     <w:tmpl w:val="0D0CEBAE"/>
@@ -1660,7 +2060,156 @@
       </w:rPr>
     </w:lvl>
   </w:abstractNum>
-  <w:abstractNum w:abstractNumId="4" w15:restartNumberingAfterBreak="0">
+  <w:abstractNum w:abstractNumId="5" w15:restartNumberingAfterBreak="0">
+    <w:nsid w:val="2CD77B7C"/>
+    <w:multiLevelType w:val="multilevel"/>
+    <w:tmpl w:val="1F22DB46"/>
+    <w:lvl w:ilvl="0">
+      <w:start w:val="1"/>
+      <w:numFmt w:val="bullet"/>
+      <w:lvlText w:val=""/>
+      <w:lvlJc w:val="left"/>
+      <w:pPr>
+        <w:tabs>
+          <w:tab w:val="num" w:pos="720"/>
+        </w:tabs>
+        <w:ind w:left="720" w:hanging="360"/>
+      </w:pPr>
+      <w:rPr>
+        <w:rFonts w:ascii="Symbol" w:hAnsi="Symbol" w:hint="default"/>
+        <w:sz w:val="20"/>
+      </w:rPr>
+    </w:lvl>
+    <w:lvl w:ilvl="1">
+      <w:start w:val="1"/>
+      <w:numFmt w:val="bullet"/>
+      <w:lvlText w:val="o"/>
+      <w:lvlJc w:val="left"/>
+      <w:pPr>
+        <w:tabs>
+          <w:tab w:val="num" w:pos="1440"/>
+        </w:tabs>
+        <w:ind w:left="1440" w:hanging="360"/>
+      </w:pPr>
+      <w:rPr>
+        <w:rFonts w:ascii="Courier New" w:hAnsi="Courier New" w:hint="default"/>
+        <w:sz w:val="20"/>
+      </w:rPr>
+    </w:lvl>
+    <w:lvl w:ilvl="2">
+      <w:start w:val="1"/>
+      <w:numFmt w:val="bullet"/>
+      <w:lvlText w:val=""/>
+      <w:lvlJc w:val="left"/>
+      <w:pPr>
+        <w:tabs>
+          <w:tab w:val="num" w:pos="2160"/>
+        </w:tabs>
+        <w:ind w:left="2160" w:hanging="360"/>
+      </w:pPr>
+      <w:rPr>
+        <w:rFonts w:ascii="Wingdings" w:hAnsi="Wingdings" w:hint="default"/>
+        <w:sz w:val="20"/>
+      </w:rPr>
+    </w:lvl>
+    <w:lvl w:ilvl="3" w:tentative="1">
+      <w:start w:val="1"/>
+      <w:numFmt w:val="bullet"/>
+      <w:lvlText w:val=""/>
+      <w:lvlJc w:val="left"/>
+      <w:pPr>
+        <w:tabs>
+          <w:tab w:val="num" w:pos="2880"/>
+        </w:tabs>
+        <w:ind w:left="2880" w:hanging="360"/>
+      </w:pPr>
+      <w:rPr>
+        <w:rFonts w:ascii="Wingdings" w:hAnsi="Wingdings" w:hint="default"/>
+        <w:sz w:val="20"/>
+      </w:rPr>
+    </w:lvl>
+    <w:lvl w:ilvl="4" w:tentative="1">
+      <w:start w:val="1"/>
+      <w:numFmt w:val="bullet"/>
+      <w:lvlText w:val=""/>
+      <w:lvlJc w:val="left"/>
+      <w:pPr>
+        <w:tabs>
+          <w:tab w:val="num" w:pos="3600"/>
+        </w:tabs>
+        <w:ind w:left="3600" w:hanging="360"/>
+      </w:pPr>
+      <w:rPr>
+        <w:rFonts w:ascii="Wingdings" w:hAnsi="Wingdings" w:hint="default"/>
+        <w:sz w:val="20"/>
+      </w:rPr>
+    </w:lvl>
+    <w:lvl w:ilvl="5" w:tentative="1">
+      <w:start w:val="1"/>
+      <w:numFmt w:val="bullet"/>
+      <w:lvlText w:val=""/>
+      <w:lvlJc w:val="left"/>
+      <w:pPr>
+        <w:tabs>
+          <w:tab w:val="num" w:pos="4320"/>
+        </w:tabs>
+        <w:ind w:left="4320" w:hanging="360"/>
+      </w:pPr>
+      <w:rPr>
+        <w:rFonts w:ascii="Wingdings" w:hAnsi="Wingdings" w:hint="default"/>
+        <w:sz w:val="20"/>
+      </w:rPr>
+    </w:lvl>
+    <w:lvl w:ilvl="6" w:tentative="1">
+      <w:start w:val="1"/>
+      <w:numFmt w:val="bullet"/>
+      <w:lvlText w:val=""/>
+      <w:lvlJc w:val="left"/>
+      <w:pPr>
+        <w:tabs>
+          <w:tab w:val="num" w:pos="5040"/>
+        </w:tabs>
+        <w:ind w:left="5040" w:hanging="360"/>
+      </w:pPr>
+      <w:rPr>
+        <w:rFonts w:ascii="Wingdings" w:hAnsi="Wingdings" w:hint="default"/>
+        <w:sz w:val="20"/>
+      </w:rPr>
+    </w:lvl>
+    <w:lvl w:ilvl="7" w:tentative="1">
+      <w:start w:val="1"/>
+      <w:numFmt w:val="bullet"/>
+      <w:lvlText w:val=""/>
+      <w:lvlJc w:val="left"/>
+      <w:pPr>
+        <w:tabs>
+          <w:tab w:val="num" w:pos="5760"/>
+        </w:tabs>
+        <w:ind w:left="5760" w:hanging="360"/>
+      </w:pPr>
+      <w:rPr>
+        <w:rFonts w:ascii="Wingdings" w:hAnsi="Wingdings" w:hint="default"/>
+        <w:sz w:val="20"/>
+      </w:rPr>
+    </w:lvl>
+    <w:lvl w:ilvl="8" w:tentative="1">
+      <w:start w:val="1"/>
+      <w:numFmt w:val="bullet"/>
+      <w:lvlText w:val=""/>
+      <w:lvlJc w:val="left"/>
+      <w:pPr>
+        <w:tabs>
+          <w:tab w:val="num" w:pos="6480"/>
+        </w:tabs>
+        <w:ind w:left="6480" w:hanging="360"/>
+      </w:pPr>
+      <w:rPr>
+        <w:rFonts w:ascii="Wingdings" w:hAnsi="Wingdings" w:hint="default"/>
+        <w:sz w:val="20"/>
+      </w:rPr>
+    </w:lvl>
+  </w:abstractNum>
+  <w:abstractNum w:abstractNumId="6" w15:restartNumberingAfterBreak="0">
     <w:nsid w:val="2DAC55DC"/>
     <w:multiLevelType w:val="multilevel"/>
     <w:tmpl w:val="2250B0A6"/>
@@ -1809,7 +2358,156 @@
       </w:rPr>
     </w:lvl>
   </w:abstractNum>
-  <w:abstractNum w:abstractNumId="5" w15:restartNumberingAfterBreak="0">
+  <w:abstractNum w:abstractNumId="7" w15:restartNumberingAfterBreak="0">
+    <w:nsid w:val="37351A19"/>
+    <w:multiLevelType w:val="multilevel"/>
+    <w:tmpl w:val="CEF89F32"/>
+    <w:lvl w:ilvl="0">
+      <w:start w:val="1"/>
+      <w:numFmt w:val="bullet"/>
+      <w:lvlText w:val=""/>
+      <w:lvlJc w:val="left"/>
+      <w:pPr>
+        <w:tabs>
+          <w:tab w:val="num" w:pos="720"/>
+        </w:tabs>
+        <w:ind w:left="720" w:hanging="360"/>
+      </w:pPr>
+      <w:rPr>
+        <w:rFonts w:ascii="Symbol" w:hAnsi="Symbol" w:hint="default"/>
+        <w:sz w:val="20"/>
+      </w:rPr>
+    </w:lvl>
+    <w:lvl w:ilvl="1">
+      <w:start w:val="1"/>
+      <w:numFmt w:val="bullet"/>
+      <w:lvlText w:val="o"/>
+      <w:lvlJc w:val="left"/>
+      <w:pPr>
+        <w:tabs>
+          <w:tab w:val="num" w:pos="1440"/>
+        </w:tabs>
+        <w:ind w:left="1440" w:hanging="360"/>
+      </w:pPr>
+      <w:rPr>
+        <w:rFonts w:ascii="Courier New" w:hAnsi="Courier New" w:hint="default"/>
+        <w:sz w:val="20"/>
+      </w:rPr>
+    </w:lvl>
+    <w:lvl w:ilvl="2" w:tentative="1">
+      <w:start w:val="1"/>
+      <w:numFmt w:val="bullet"/>
+      <w:lvlText w:val=""/>
+      <w:lvlJc w:val="left"/>
+      <w:pPr>
+        <w:tabs>
+          <w:tab w:val="num" w:pos="2160"/>
+        </w:tabs>
+        <w:ind w:left="2160" w:hanging="360"/>
+      </w:pPr>
+      <w:rPr>
+        <w:rFonts w:ascii="Wingdings" w:hAnsi="Wingdings" w:hint="default"/>
+        <w:sz w:val="20"/>
+      </w:rPr>
+    </w:lvl>
+    <w:lvl w:ilvl="3" w:tentative="1">
+      <w:start w:val="1"/>
+      <w:numFmt w:val="bullet"/>
+      <w:lvlText w:val=""/>
+      <w:lvlJc w:val="left"/>
+      <w:pPr>
+        <w:tabs>
+          <w:tab w:val="num" w:pos="2880"/>
+        </w:tabs>
+        <w:ind w:left="2880" w:hanging="360"/>
+      </w:pPr>
+      <w:rPr>
+        <w:rFonts w:ascii="Wingdings" w:hAnsi="Wingdings" w:hint="default"/>
+        <w:sz w:val="20"/>
+      </w:rPr>
+    </w:lvl>
+    <w:lvl w:ilvl="4" w:tentative="1">
+      <w:start w:val="1"/>
+      <w:numFmt w:val="bullet"/>
+      <w:lvlText w:val=""/>
+      <w:lvlJc w:val="left"/>
+      <w:pPr>
+        <w:tabs>
+          <w:tab w:val="num" w:pos="3600"/>
+        </w:tabs>
+        <w:ind w:left="3600" w:hanging="360"/>
+      </w:pPr>
+      <w:rPr>
+        <w:rFonts w:ascii="Wingdings" w:hAnsi="Wingdings" w:hint="default"/>
+        <w:sz w:val="20"/>
+      </w:rPr>
+    </w:lvl>
+    <w:lvl w:ilvl="5" w:tentative="1">
+      <w:start w:val="1"/>
+      <w:numFmt w:val="bullet"/>
+      <w:lvlText w:val=""/>
+      <w:lvlJc w:val="left"/>
+      <w:pPr>
+        <w:tabs>
+          <w:tab w:val="num" w:pos="4320"/>
+        </w:tabs>
+        <w:ind w:left="4320" w:hanging="360"/>
+      </w:pPr>
+      <w:rPr>
+        <w:rFonts w:ascii="Wingdings" w:hAnsi="Wingdings" w:hint="default"/>
+        <w:sz w:val="20"/>
+      </w:rPr>
+    </w:lvl>
+    <w:lvl w:ilvl="6" w:tentative="1">
+      <w:start w:val="1"/>
+      <w:numFmt w:val="bullet"/>
+      <w:lvlText w:val=""/>
+      <w:lvlJc w:val="left"/>
+      <w:pPr>
+        <w:tabs>
+          <w:tab w:val="num" w:pos="5040"/>
+        </w:tabs>
+        <w:ind w:left="5040" w:hanging="360"/>
+      </w:pPr>
+      <w:rPr>
+        <w:rFonts w:ascii="Wingdings" w:hAnsi="Wingdings" w:hint="default"/>
+        <w:sz w:val="20"/>
+      </w:rPr>
+    </w:lvl>
+    <w:lvl w:ilvl="7" w:tentative="1">
+      <w:start w:val="1"/>
+      <w:numFmt w:val="bullet"/>
+      <w:lvlText w:val=""/>
+      <w:lvlJc w:val="left"/>
+      <w:pPr>
+        <w:tabs>
+          <w:tab w:val="num" w:pos="5760"/>
+        </w:tabs>
+        <w:ind w:left="5760" w:hanging="360"/>
+      </w:pPr>
+      <w:rPr>
+        <w:rFonts w:ascii="Wingdings" w:hAnsi="Wingdings" w:hint="default"/>
+        <w:sz w:val="20"/>
+      </w:rPr>
+    </w:lvl>
+    <w:lvl w:ilvl="8" w:tentative="1">
+      <w:start w:val="1"/>
+      <w:numFmt w:val="bullet"/>
+      <w:lvlText w:val=""/>
+      <w:lvlJc w:val="left"/>
+      <w:pPr>
+        <w:tabs>
+          <w:tab w:val="num" w:pos="6480"/>
+        </w:tabs>
+        <w:ind w:left="6480" w:hanging="360"/>
+      </w:pPr>
+      <w:rPr>
+        <w:rFonts w:ascii="Wingdings" w:hAnsi="Wingdings" w:hint="default"/>
+        <w:sz w:val="20"/>
+      </w:rPr>
+    </w:lvl>
+  </w:abstractNum>
+  <w:abstractNum w:abstractNumId="8" w15:restartNumberingAfterBreak="0">
     <w:nsid w:val="3E68657F"/>
     <w:multiLevelType w:val="multilevel"/>
     <w:tmpl w:val="2876AF6E"/>
@@ -1958,7 +2656,603 @@
       </w:rPr>
     </w:lvl>
   </w:abstractNum>
-  <w:abstractNum w:abstractNumId="6" w15:restartNumberingAfterBreak="0">
+  <w:abstractNum w:abstractNumId="9" w15:restartNumberingAfterBreak="0">
+    <w:nsid w:val="45394D76"/>
+    <w:multiLevelType w:val="multilevel"/>
+    <w:tmpl w:val="CC38FD00"/>
+    <w:lvl w:ilvl="0">
+      <w:start w:val="1"/>
+      <w:numFmt w:val="bullet"/>
+      <w:lvlText w:val=""/>
+      <w:lvlJc w:val="left"/>
+      <w:pPr>
+        <w:tabs>
+          <w:tab w:val="num" w:pos="720"/>
+        </w:tabs>
+        <w:ind w:left="720" w:hanging="360"/>
+      </w:pPr>
+      <w:rPr>
+        <w:rFonts w:ascii="Symbol" w:hAnsi="Symbol" w:hint="default"/>
+        <w:sz w:val="20"/>
+      </w:rPr>
+    </w:lvl>
+    <w:lvl w:ilvl="1">
+      <w:start w:val="1"/>
+      <w:numFmt w:val="bullet"/>
+      <w:lvlText w:val="o"/>
+      <w:lvlJc w:val="left"/>
+      <w:pPr>
+        <w:tabs>
+          <w:tab w:val="num" w:pos="1440"/>
+        </w:tabs>
+        <w:ind w:left="1440" w:hanging="360"/>
+      </w:pPr>
+      <w:rPr>
+        <w:rFonts w:ascii="Courier New" w:hAnsi="Courier New" w:hint="default"/>
+        <w:sz w:val="20"/>
+      </w:rPr>
+    </w:lvl>
+    <w:lvl w:ilvl="2" w:tentative="1">
+      <w:start w:val="1"/>
+      <w:numFmt w:val="bullet"/>
+      <w:lvlText w:val=""/>
+      <w:lvlJc w:val="left"/>
+      <w:pPr>
+        <w:tabs>
+          <w:tab w:val="num" w:pos="2160"/>
+        </w:tabs>
+        <w:ind w:left="2160" w:hanging="360"/>
+      </w:pPr>
+      <w:rPr>
+        <w:rFonts w:ascii="Wingdings" w:hAnsi="Wingdings" w:hint="default"/>
+        <w:sz w:val="20"/>
+      </w:rPr>
+    </w:lvl>
+    <w:lvl w:ilvl="3" w:tentative="1">
+      <w:start w:val="1"/>
+      <w:numFmt w:val="bullet"/>
+      <w:lvlText w:val=""/>
+      <w:lvlJc w:val="left"/>
+      <w:pPr>
+        <w:tabs>
+          <w:tab w:val="num" w:pos="2880"/>
+        </w:tabs>
+        <w:ind w:left="2880" w:hanging="360"/>
+      </w:pPr>
+      <w:rPr>
+        <w:rFonts w:ascii="Wingdings" w:hAnsi="Wingdings" w:hint="default"/>
+        <w:sz w:val="20"/>
+      </w:rPr>
+    </w:lvl>
+    <w:lvl w:ilvl="4" w:tentative="1">
+      <w:start w:val="1"/>
+      <w:numFmt w:val="bullet"/>
+      <w:lvlText w:val=""/>
+      <w:lvlJc w:val="left"/>
+      <w:pPr>
+        <w:tabs>
+          <w:tab w:val="num" w:pos="3600"/>
+        </w:tabs>
+        <w:ind w:left="3600" w:hanging="360"/>
+      </w:pPr>
+      <w:rPr>
+        <w:rFonts w:ascii="Wingdings" w:hAnsi="Wingdings" w:hint="default"/>
+        <w:sz w:val="20"/>
+      </w:rPr>
+    </w:lvl>
+    <w:lvl w:ilvl="5" w:tentative="1">
+      <w:start w:val="1"/>
+      <w:numFmt w:val="bullet"/>
+      <w:lvlText w:val=""/>
+      <w:lvlJc w:val="left"/>
+      <w:pPr>
+        <w:tabs>
+          <w:tab w:val="num" w:pos="4320"/>
+        </w:tabs>
+        <w:ind w:left="4320" w:hanging="360"/>
+      </w:pPr>
+      <w:rPr>
+        <w:rFonts w:ascii="Wingdings" w:hAnsi="Wingdings" w:hint="default"/>
+        <w:sz w:val="20"/>
+      </w:rPr>
+    </w:lvl>
+    <w:lvl w:ilvl="6" w:tentative="1">
+      <w:start w:val="1"/>
+      <w:numFmt w:val="bullet"/>
+      <w:lvlText w:val=""/>
+      <w:lvlJc w:val="left"/>
+      <w:pPr>
+        <w:tabs>
+          <w:tab w:val="num" w:pos="5040"/>
+        </w:tabs>
+        <w:ind w:left="5040" w:hanging="360"/>
+      </w:pPr>
+      <w:rPr>
+        <w:rFonts w:ascii="Wingdings" w:hAnsi="Wingdings" w:hint="default"/>
+        <w:sz w:val="20"/>
+      </w:rPr>
+    </w:lvl>
+    <w:lvl w:ilvl="7" w:tentative="1">
+      <w:start w:val="1"/>
+      <w:numFmt w:val="bullet"/>
+      <w:lvlText w:val=""/>
+      <w:lvlJc w:val="left"/>
+      <w:pPr>
+        <w:tabs>
+          <w:tab w:val="num" w:pos="5760"/>
+        </w:tabs>
+        <w:ind w:left="5760" w:hanging="360"/>
+      </w:pPr>
+      <w:rPr>
+        <w:rFonts w:ascii="Wingdings" w:hAnsi="Wingdings" w:hint="default"/>
+        <w:sz w:val="20"/>
+      </w:rPr>
+    </w:lvl>
+    <w:lvl w:ilvl="8" w:tentative="1">
+      <w:start w:val="1"/>
+      <w:numFmt w:val="bullet"/>
+      <w:lvlText w:val=""/>
+      <w:lvlJc w:val="left"/>
+      <w:pPr>
+        <w:tabs>
+          <w:tab w:val="num" w:pos="6480"/>
+        </w:tabs>
+        <w:ind w:left="6480" w:hanging="360"/>
+      </w:pPr>
+      <w:rPr>
+        <w:rFonts w:ascii="Wingdings" w:hAnsi="Wingdings" w:hint="default"/>
+        <w:sz w:val="20"/>
+      </w:rPr>
+    </w:lvl>
+  </w:abstractNum>
+  <w:abstractNum w:abstractNumId="10" w15:restartNumberingAfterBreak="0">
+    <w:nsid w:val="472E6B46"/>
+    <w:multiLevelType w:val="multilevel"/>
+    <w:tmpl w:val="32CC2BF6"/>
+    <w:lvl w:ilvl="0">
+      <w:start w:val="1"/>
+      <w:numFmt w:val="bullet"/>
+      <w:lvlText w:val=""/>
+      <w:lvlJc w:val="left"/>
+      <w:pPr>
+        <w:tabs>
+          <w:tab w:val="num" w:pos="720"/>
+        </w:tabs>
+        <w:ind w:left="720" w:hanging="360"/>
+      </w:pPr>
+      <w:rPr>
+        <w:rFonts w:ascii="Symbol" w:hAnsi="Symbol" w:hint="default"/>
+        <w:sz w:val="20"/>
+      </w:rPr>
+    </w:lvl>
+    <w:lvl w:ilvl="1">
+      <w:start w:val="1"/>
+      <w:numFmt w:val="bullet"/>
+      <w:lvlText w:val="o"/>
+      <w:lvlJc w:val="left"/>
+      <w:pPr>
+        <w:tabs>
+          <w:tab w:val="num" w:pos="1440"/>
+        </w:tabs>
+        <w:ind w:left="1440" w:hanging="360"/>
+      </w:pPr>
+      <w:rPr>
+        <w:rFonts w:ascii="Courier New" w:hAnsi="Courier New" w:hint="default"/>
+        <w:sz w:val="20"/>
+      </w:rPr>
+    </w:lvl>
+    <w:lvl w:ilvl="2" w:tentative="1">
+      <w:start w:val="1"/>
+      <w:numFmt w:val="bullet"/>
+      <w:lvlText w:val=""/>
+      <w:lvlJc w:val="left"/>
+      <w:pPr>
+        <w:tabs>
+          <w:tab w:val="num" w:pos="2160"/>
+        </w:tabs>
+        <w:ind w:left="2160" w:hanging="360"/>
+      </w:pPr>
+      <w:rPr>
+        <w:rFonts w:ascii="Wingdings" w:hAnsi="Wingdings" w:hint="default"/>
+        <w:sz w:val="20"/>
+      </w:rPr>
+    </w:lvl>
+    <w:lvl w:ilvl="3" w:tentative="1">
+      <w:start w:val="1"/>
+      <w:numFmt w:val="bullet"/>
+      <w:lvlText w:val=""/>
+      <w:lvlJc w:val="left"/>
+      <w:pPr>
+        <w:tabs>
+          <w:tab w:val="num" w:pos="2880"/>
+        </w:tabs>
+        <w:ind w:left="2880" w:hanging="360"/>
+      </w:pPr>
+      <w:rPr>
+        <w:rFonts w:ascii="Wingdings" w:hAnsi="Wingdings" w:hint="default"/>
+        <w:sz w:val="20"/>
+      </w:rPr>
+    </w:lvl>
+    <w:lvl w:ilvl="4" w:tentative="1">
+      <w:start w:val="1"/>
+      <w:numFmt w:val="bullet"/>
+      <w:lvlText w:val=""/>
+      <w:lvlJc w:val="left"/>
+      <w:pPr>
+        <w:tabs>
+          <w:tab w:val="num" w:pos="3600"/>
+        </w:tabs>
+        <w:ind w:left="3600" w:hanging="360"/>
+      </w:pPr>
+      <w:rPr>
+        <w:rFonts w:ascii="Wingdings" w:hAnsi="Wingdings" w:hint="default"/>
+        <w:sz w:val="20"/>
+      </w:rPr>
+    </w:lvl>
+    <w:lvl w:ilvl="5" w:tentative="1">
+      <w:start w:val="1"/>
+      <w:numFmt w:val="bullet"/>
+      <w:lvlText w:val=""/>
+      <w:lvlJc w:val="left"/>
+      <w:pPr>
+        <w:tabs>
+          <w:tab w:val="num" w:pos="4320"/>
+        </w:tabs>
+        <w:ind w:left="4320" w:hanging="360"/>
+      </w:pPr>
+      <w:rPr>
+        <w:rFonts w:ascii="Wingdings" w:hAnsi="Wingdings" w:hint="default"/>
+        <w:sz w:val="20"/>
+      </w:rPr>
+    </w:lvl>
+    <w:lvl w:ilvl="6" w:tentative="1">
+      <w:start w:val="1"/>
+      <w:numFmt w:val="bullet"/>
+      <w:lvlText w:val=""/>
+      <w:lvlJc w:val="left"/>
+      <w:pPr>
+        <w:tabs>
+          <w:tab w:val="num" w:pos="5040"/>
+        </w:tabs>
+        <w:ind w:left="5040" w:hanging="360"/>
+      </w:pPr>
+      <w:rPr>
+        <w:rFonts w:ascii="Wingdings" w:hAnsi="Wingdings" w:hint="default"/>
+        <w:sz w:val="20"/>
+      </w:rPr>
+    </w:lvl>
+    <w:lvl w:ilvl="7" w:tentative="1">
+      <w:start w:val="1"/>
+      <w:numFmt w:val="bullet"/>
+      <w:lvlText w:val=""/>
+      <w:lvlJc w:val="left"/>
+      <w:pPr>
+        <w:tabs>
+          <w:tab w:val="num" w:pos="5760"/>
+        </w:tabs>
+        <w:ind w:left="5760" w:hanging="360"/>
+      </w:pPr>
+      <w:rPr>
+        <w:rFonts w:ascii="Wingdings" w:hAnsi="Wingdings" w:hint="default"/>
+        <w:sz w:val="20"/>
+      </w:rPr>
+    </w:lvl>
+    <w:lvl w:ilvl="8" w:tentative="1">
+      <w:start w:val="1"/>
+      <w:numFmt w:val="bullet"/>
+      <w:lvlText w:val=""/>
+      <w:lvlJc w:val="left"/>
+      <w:pPr>
+        <w:tabs>
+          <w:tab w:val="num" w:pos="6480"/>
+        </w:tabs>
+        <w:ind w:left="6480" w:hanging="360"/>
+      </w:pPr>
+      <w:rPr>
+        <w:rFonts w:ascii="Wingdings" w:hAnsi="Wingdings" w:hint="default"/>
+        <w:sz w:val="20"/>
+      </w:rPr>
+    </w:lvl>
+  </w:abstractNum>
+  <w:abstractNum w:abstractNumId="11" w15:restartNumberingAfterBreak="0">
+    <w:nsid w:val="49A44B47"/>
+    <w:multiLevelType w:val="multilevel"/>
+    <w:tmpl w:val="4B2EB1F4"/>
+    <w:lvl w:ilvl="0">
+      <w:start w:val="1"/>
+      <w:numFmt w:val="bullet"/>
+      <w:lvlText w:val=""/>
+      <w:lvlJc w:val="left"/>
+      <w:pPr>
+        <w:tabs>
+          <w:tab w:val="num" w:pos="720"/>
+        </w:tabs>
+        <w:ind w:left="720" w:hanging="360"/>
+      </w:pPr>
+      <w:rPr>
+        <w:rFonts w:ascii="Symbol" w:hAnsi="Symbol" w:hint="default"/>
+        <w:sz w:val="20"/>
+      </w:rPr>
+    </w:lvl>
+    <w:lvl w:ilvl="1">
+      <w:start w:val="1"/>
+      <w:numFmt w:val="bullet"/>
+      <w:lvlText w:val="o"/>
+      <w:lvlJc w:val="left"/>
+      <w:pPr>
+        <w:tabs>
+          <w:tab w:val="num" w:pos="1440"/>
+        </w:tabs>
+        <w:ind w:left="1440" w:hanging="360"/>
+      </w:pPr>
+      <w:rPr>
+        <w:rFonts w:ascii="Courier New" w:hAnsi="Courier New" w:hint="default"/>
+        <w:sz w:val="20"/>
+      </w:rPr>
+    </w:lvl>
+    <w:lvl w:ilvl="2">
+      <w:start w:val="1"/>
+      <w:numFmt w:val="bullet"/>
+      <w:lvlText w:val=""/>
+      <w:lvlJc w:val="left"/>
+      <w:pPr>
+        <w:tabs>
+          <w:tab w:val="num" w:pos="2160"/>
+        </w:tabs>
+        <w:ind w:left="2160" w:hanging="360"/>
+      </w:pPr>
+      <w:rPr>
+        <w:rFonts w:ascii="Wingdings" w:hAnsi="Wingdings" w:hint="default"/>
+        <w:sz w:val="20"/>
+      </w:rPr>
+    </w:lvl>
+    <w:lvl w:ilvl="3" w:tentative="1">
+      <w:start w:val="1"/>
+      <w:numFmt w:val="bullet"/>
+      <w:lvlText w:val=""/>
+      <w:lvlJc w:val="left"/>
+      <w:pPr>
+        <w:tabs>
+          <w:tab w:val="num" w:pos="2880"/>
+        </w:tabs>
+        <w:ind w:left="2880" w:hanging="360"/>
+      </w:pPr>
+      <w:rPr>
+        <w:rFonts w:ascii="Wingdings" w:hAnsi="Wingdings" w:hint="default"/>
+        <w:sz w:val="20"/>
+      </w:rPr>
+    </w:lvl>
+    <w:lvl w:ilvl="4" w:tentative="1">
+      <w:start w:val="1"/>
+      <w:numFmt w:val="bullet"/>
+      <w:lvlText w:val=""/>
+      <w:lvlJc w:val="left"/>
+      <w:pPr>
+        <w:tabs>
+          <w:tab w:val="num" w:pos="3600"/>
+        </w:tabs>
+        <w:ind w:left="3600" w:hanging="360"/>
+      </w:pPr>
+      <w:rPr>
+        <w:rFonts w:ascii="Wingdings" w:hAnsi="Wingdings" w:hint="default"/>
+        <w:sz w:val="20"/>
+      </w:rPr>
+    </w:lvl>
+    <w:lvl w:ilvl="5" w:tentative="1">
+      <w:start w:val="1"/>
+      <w:numFmt w:val="bullet"/>
+      <w:lvlText w:val=""/>
+      <w:lvlJc w:val="left"/>
+      <w:pPr>
+        <w:tabs>
+          <w:tab w:val="num" w:pos="4320"/>
+        </w:tabs>
+        <w:ind w:left="4320" w:hanging="360"/>
+      </w:pPr>
+      <w:rPr>
+        <w:rFonts w:ascii="Wingdings" w:hAnsi="Wingdings" w:hint="default"/>
+        <w:sz w:val="20"/>
+      </w:rPr>
+    </w:lvl>
+    <w:lvl w:ilvl="6" w:tentative="1">
+      <w:start w:val="1"/>
+      <w:numFmt w:val="bullet"/>
+      <w:lvlText w:val=""/>
+      <w:lvlJc w:val="left"/>
+      <w:pPr>
+        <w:tabs>
+          <w:tab w:val="num" w:pos="5040"/>
+        </w:tabs>
+        <w:ind w:left="5040" w:hanging="360"/>
+      </w:pPr>
+      <w:rPr>
+        <w:rFonts w:ascii="Wingdings" w:hAnsi="Wingdings" w:hint="default"/>
+        <w:sz w:val="20"/>
+      </w:rPr>
+    </w:lvl>
+    <w:lvl w:ilvl="7" w:tentative="1">
+      <w:start w:val="1"/>
+      <w:numFmt w:val="bullet"/>
+      <w:lvlText w:val=""/>
+      <w:lvlJc w:val="left"/>
+      <w:pPr>
+        <w:tabs>
+          <w:tab w:val="num" w:pos="5760"/>
+        </w:tabs>
+        <w:ind w:left="5760" w:hanging="360"/>
+      </w:pPr>
+      <w:rPr>
+        <w:rFonts w:ascii="Wingdings" w:hAnsi="Wingdings" w:hint="default"/>
+        <w:sz w:val="20"/>
+      </w:rPr>
+    </w:lvl>
+    <w:lvl w:ilvl="8" w:tentative="1">
+      <w:start w:val="1"/>
+      <w:numFmt w:val="bullet"/>
+      <w:lvlText w:val=""/>
+      <w:lvlJc w:val="left"/>
+      <w:pPr>
+        <w:tabs>
+          <w:tab w:val="num" w:pos="6480"/>
+        </w:tabs>
+        <w:ind w:left="6480" w:hanging="360"/>
+      </w:pPr>
+      <w:rPr>
+        <w:rFonts w:ascii="Wingdings" w:hAnsi="Wingdings" w:hint="default"/>
+        <w:sz w:val="20"/>
+      </w:rPr>
+    </w:lvl>
+  </w:abstractNum>
+  <w:abstractNum w:abstractNumId="12" w15:restartNumberingAfterBreak="0">
+    <w:nsid w:val="4FB7539D"/>
+    <w:multiLevelType w:val="multilevel"/>
+    <w:tmpl w:val="E32E1246"/>
+    <w:lvl w:ilvl="0">
+      <w:start w:val="1"/>
+      <w:numFmt w:val="bullet"/>
+      <w:lvlText w:val=""/>
+      <w:lvlJc w:val="left"/>
+      <w:pPr>
+        <w:tabs>
+          <w:tab w:val="num" w:pos="720"/>
+        </w:tabs>
+        <w:ind w:left="720" w:hanging="360"/>
+      </w:pPr>
+      <w:rPr>
+        <w:rFonts w:ascii="Symbol" w:hAnsi="Symbol" w:hint="default"/>
+        <w:sz w:val="20"/>
+      </w:rPr>
+    </w:lvl>
+    <w:lvl w:ilvl="1">
+      <w:start w:val="1"/>
+      <w:numFmt w:val="bullet"/>
+      <w:lvlText w:val="o"/>
+      <w:lvlJc w:val="left"/>
+      <w:pPr>
+        <w:tabs>
+          <w:tab w:val="num" w:pos="1440"/>
+        </w:tabs>
+        <w:ind w:left="1440" w:hanging="360"/>
+      </w:pPr>
+      <w:rPr>
+        <w:rFonts w:ascii="Courier New" w:hAnsi="Courier New" w:hint="default"/>
+        <w:sz w:val="20"/>
+      </w:rPr>
+    </w:lvl>
+    <w:lvl w:ilvl="2" w:tentative="1">
+      <w:start w:val="1"/>
+      <w:numFmt w:val="bullet"/>
+      <w:lvlText w:val=""/>
+      <w:lvlJc w:val="left"/>
+      <w:pPr>
+        <w:tabs>
+          <w:tab w:val="num" w:pos="2160"/>
+        </w:tabs>
+        <w:ind w:left="2160" w:hanging="360"/>
+      </w:pPr>
+      <w:rPr>
+        <w:rFonts w:ascii="Wingdings" w:hAnsi="Wingdings" w:hint="default"/>
+        <w:sz w:val="20"/>
+      </w:rPr>
+    </w:lvl>
+    <w:lvl w:ilvl="3" w:tentative="1">
+      <w:start w:val="1"/>
+      <w:numFmt w:val="bullet"/>
+      <w:lvlText w:val=""/>
+      <w:lvlJc w:val="left"/>
+      <w:pPr>
+        <w:tabs>
+          <w:tab w:val="num" w:pos="2880"/>
+        </w:tabs>
+        <w:ind w:left="2880" w:hanging="360"/>
+      </w:pPr>
+      <w:rPr>
+        <w:rFonts w:ascii="Wingdings" w:hAnsi="Wingdings" w:hint="default"/>
+        <w:sz w:val="20"/>
+      </w:rPr>
+    </w:lvl>
+    <w:lvl w:ilvl="4" w:tentative="1">
+      <w:start w:val="1"/>
+      <w:numFmt w:val="bullet"/>
+      <w:lvlText w:val=""/>
+      <w:lvlJc w:val="left"/>
+      <w:pPr>
+        <w:tabs>
+          <w:tab w:val="num" w:pos="3600"/>
+        </w:tabs>
+        <w:ind w:left="3600" w:hanging="360"/>
+      </w:pPr>
+      <w:rPr>
+        <w:rFonts w:ascii="Wingdings" w:hAnsi="Wingdings" w:hint="default"/>
+        <w:sz w:val="20"/>
+      </w:rPr>
+    </w:lvl>
+    <w:lvl w:ilvl="5" w:tentative="1">
+      <w:start w:val="1"/>
+      <w:numFmt w:val="bullet"/>
+      <w:lvlText w:val=""/>
+      <w:lvlJc w:val="left"/>
+      <w:pPr>
+        <w:tabs>
+          <w:tab w:val="num" w:pos="4320"/>
+        </w:tabs>
+        <w:ind w:left="4320" w:hanging="360"/>
+      </w:pPr>
+      <w:rPr>
+        <w:rFonts w:ascii="Wingdings" w:hAnsi="Wingdings" w:hint="default"/>
+        <w:sz w:val="20"/>
+      </w:rPr>
+    </w:lvl>
+    <w:lvl w:ilvl="6" w:tentative="1">
+      <w:start w:val="1"/>
+      <w:numFmt w:val="bullet"/>
+      <w:lvlText w:val=""/>
+      <w:lvlJc w:val="left"/>
+      <w:pPr>
+        <w:tabs>
+          <w:tab w:val="num" w:pos="5040"/>
+        </w:tabs>
+        <w:ind w:left="5040" w:hanging="360"/>
+      </w:pPr>
+      <w:rPr>
+        <w:rFonts w:ascii="Wingdings" w:hAnsi="Wingdings" w:hint="default"/>
+        <w:sz w:val="20"/>
+      </w:rPr>
+    </w:lvl>
+    <w:lvl w:ilvl="7" w:tentative="1">
+      <w:start w:val="1"/>
+      <w:numFmt w:val="bullet"/>
+      <w:lvlText w:val=""/>
+      <w:lvlJc w:val="left"/>
+      <w:pPr>
+        <w:tabs>
+          <w:tab w:val="num" w:pos="5760"/>
+        </w:tabs>
+        <w:ind w:left="5760" w:hanging="360"/>
+      </w:pPr>
+      <w:rPr>
+        <w:rFonts w:ascii="Wingdings" w:hAnsi="Wingdings" w:hint="default"/>
+        <w:sz w:val="20"/>
+      </w:rPr>
+    </w:lvl>
+    <w:lvl w:ilvl="8" w:tentative="1">
+      <w:start w:val="1"/>
+      <w:numFmt w:val="bullet"/>
+      <w:lvlText w:val=""/>
+      <w:lvlJc w:val="left"/>
+      <w:pPr>
+        <w:tabs>
+          <w:tab w:val="num" w:pos="6480"/>
+        </w:tabs>
+        <w:ind w:left="6480" w:hanging="360"/>
+      </w:pPr>
+      <w:rPr>
+        <w:rFonts w:ascii="Wingdings" w:hAnsi="Wingdings" w:hint="default"/>
+        <w:sz w:val="20"/>
+      </w:rPr>
+    </w:lvl>
+  </w:abstractNum>
+  <w:abstractNum w:abstractNumId="13" w15:restartNumberingAfterBreak="0">
     <w:nsid w:val="592C2451"/>
     <w:multiLevelType w:val="multilevel"/>
     <w:tmpl w:val="E788E502"/>
@@ -2107,7 +3401,156 @@
       </w:rPr>
     </w:lvl>
   </w:abstractNum>
-  <w:abstractNum w:abstractNumId="7" w15:restartNumberingAfterBreak="0">
+  <w:abstractNum w:abstractNumId="14" w15:restartNumberingAfterBreak="0">
+    <w:nsid w:val="75DF4140"/>
+    <w:multiLevelType w:val="multilevel"/>
+    <w:tmpl w:val="F2D80808"/>
+    <w:lvl w:ilvl="0">
+      <w:start w:val="1"/>
+      <w:numFmt w:val="bullet"/>
+      <w:lvlText w:val=""/>
+      <w:lvlJc w:val="left"/>
+      <w:pPr>
+        <w:tabs>
+          <w:tab w:val="num" w:pos="720"/>
+        </w:tabs>
+        <w:ind w:left="720" w:hanging="360"/>
+      </w:pPr>
+      <w:rPr>
+        <w:rFonts w:ascii="Symbol" w:hAnsi="Symbol" w:hint="default"/>
+        <w:sz w:val="20"/>
+      </w:rPr>
+    </w:lvl>
+    <w:lvl w:ilvl="1">
+      <w:start w:val="1"/>
+      <w:numFmt w:val="bullet"/>
+      <w:lvlText w:val="o"/>
+      <w:lvlJc w:val="left"/>
+      <w:pPr>
+        <w:tabs>
+          <w:tab w:val="num" w:pos="1440"/>
+        </w:tabs>
+        <w:ind w:left="1440" w:hanging="360"/>
+      </w:pPr>
+      <w:rPr>
+        <w:rFonts w:ascii="Courier New" w:hAnsi="Courier New" w:hint="default"/>
+        <w:sz w:val="20"/>
+      </w:rPr>
+    </w:lvl>
+    <w:lvl w:ilvl="2" w:tentative="1">
+      <w:start w:val="1"/>
+      <w:numFmt w:val="bullet"/>
+      <w:lvlText w:val=""/>
+      <w:lvlJc w:val="left"/>
+      <w:pPr>
+        <w:tabs>
+          <w:tab w:val="num" w:pos="2160"/>
+        </w:tabs>
+        <w:ind w:left="2160" w:hanging="360"/>
+      </w:pPr>
+      <w:rPr>
+        <w:rFonts w:ascii="Wingdings" w:hAnsi="Wingdings" w:hint="default"/>
+        <w:sz w:val="20"/>
+      </w:rPr>
+    </w:lvl>
+    <w:lvl w:ilvl="3" w:tentative="1">
+      <w:start w:val="1"/>
+      <w:numFmt w:val="bullet"/>
+      <w:lvlText w:val=""/>
+      <w:lvlJc w:val="left"/>
+      <w:pPr>
+        <w:tabs>
+          <w:tab w:val="num" w:pos="2880"/>
+        </w:tabs>
+        <w:ind w:left="2880" w:hanging="360"/>
+      </w:pPr>
+      <w:rPr>
+        <w:rFonts w:ascii="Wingdings" w:hAnsi="Wingdings" w:hint="default"/>
+        <w:sz w:val="20"/>
+      </w:rPr>
+    </w:lvl>
+    <w:lvl w:ilvl="4" w:tentative="1">
+      <w:start w:val="1"/>
+      <w:numFmt w:val="bullet"/>
+      <w:lvlText w:val=""/>
+      <w:lvlJc w:val="left"/>
+      <w:pPr>
+        <w:tabs>
+          <w:tab w:val="num" w:pos="3600"/>
+        </w:tabs>
+        <w:ind w:left="3600" w:hanging="360"/>
+      </w:pPr>
+      <w:rPr>
+        <w:rFonts w:ascii="Wingdings" w:hAnsi="Wingdings" w:hint="default"/>
+        <w:sz w:val="20"/>
+      </w:rPr>
+    </w:lvl>
+    <w:lvl w:ilvl="5" w:tentative="1">
+      <w:start w:val="1"/>
+      <w:numFmt w:val="bullet"/>
+      <w:lvlText w:val=""/>
+      <w:lvlJc w:val="left"/>
+      <w:pPr>
+        <w:tabs>
+          <w:tab w:val="num" w:pos="4320"/>
+        </w:tabs>
+        <w:ind w:left="4320" w:hanging="360"/>
+      </w:pPr>
+      <w:rPr>
+        <w:rFonts w:ascii="Wingdings" w:hAnsi="Wingdings" w:hint="default"/>
+        <w:sz w:val="20"/>
+      </w:rPr>
+    </w:lvl>
+    <w:lvl w:ilvl="6" w:tentative="1">
+      <w:start w:val="1"/>
+      <w:numFmt w:val="bullet"/>
+      <w:lvlText w:val=""/>
+      <w:lvlJc w:val="left"/>
+      <w:pPr>
+        <w:tabs>
+          <w:tab w:val="num" w:pos="5040"/>
+        </w:tabs>
+        <w:ind w:left="5040" w:hanging="360"/>
+      </w:pPr>
+      <w:rPr>
+        <w:rFonts w:ascii="Wingdings" w:hAnsi="Wingdings" w:hint="default"/>
+        <w:sz w:val="20"/>
+      </w:rPr>
+    </w:lvl>
+    <w:lvl w:ilvl="7" w:tentative="1">
+      <w:start w:val="1"/>
+      <w:numFmt w:val="bullet"/>
+      <w:lvlText w:val=""/>
+      <w:lvlJc w:val="left"/>
+      <w:pPr>
+        <w:tabs>
+          <w:tab w:val="num" w:pos="5760"/>
+        </w:tabs>
+        <w:ind w:left="5760" w:hanging="360"/>
+      </w:pPr>
+      <w:rPr>
+        <w:rFonts w:ascii="Wingdings" w:hAnsi="Wingdings" w:hint="default"/>
+        <w:sz w:val="20"/>
+      </w:rPr>
+    </w:lvl>
+    <w:lvl w:ilvl="8" w:tentative="1">
+      <w:start w:val="1"/>
+      <w:numFmt w:val="bullet"/>
+      <w:lvlText w:val=""/>
+      <w:lvlJc w:val="left"/>
+      <w:pPr>
+        <w:tabs>
+          <w:tab w:val="num" w:pos="6480"/>
+        </w:tabs>
+        <w:ind w:left="6480" w:hanging="360"/>
+      </w:pPr>
+      <w:rPr>
+        <w:rFonts w:ascii="Wingdings" w:hAnsi="Wingdings" w:hint="default"/>
+        <w:sz w:val="20"/>
+      </w:rPr>
+    </w:lvl>
+  </w:abstractNum>
+  <w:abstractNum w:abstractNumId="15" w15:restartNumberingAfterBreak="0">
     <w:nsid w:val="7EEC00EE"/>
     <w:multiLevelType w:val="multilevel"/>
     <w:tmpl w:val="B5CCCC1E"/>
@@ -2257,28 +3700,52 @@
     </w:lvl>
   </w:abstractNum>
   <w:num w:numId="1">
-    <w:abstractNumId w:val="4"/>
+    <w:abstractNumId w:val="6"/>
   </w:num>
   <w:num w:numId="2">
-    <w:abstractNumId w:val="2"/>
+    <w:abstractNumId w:val="3"/>
   </w:num>
   <w:num w:numId="3">
-    <w:abstractNumId w:val="5"/>
+    <w:abstractNumId w:val="8"/>
   </w:num>
   <w:num w:numId="4">
-    <w:abstractNumId w:val="6"/>
+    <w:abstractNumId w:val="13"/>
   </w:num>
   <w:num w:numId="5">
-    <w:abstractNumId w:val="7"/>
+    <w:abstractNumId w:val="15"/>
   </w:num>
   <w:num w:numId="6">
     <w:abstractNumId w:val="1"/>
   </w:num>
   <w:num w:numId="7">
-    <w:abstractNumId w:val="3"/>
+    <w:abstractNumId w:val="4"/>
   </w:num>
   <w:num w:numId="8">
     <w:abstractNumId w:val="0"/>
+  </w:num>
+  <w:num w:numId="9">
+    <w:abstractNumId w:val="10"/>
+  </w:num>
+  <w:num w:numId="10">
+    <w:abstractNumId w:val="14"/>
+  </w:num>
+  <w:num w:numId="11">
+    <w:abstractNumId w:val="5"/>
+  </w:num>
+  <w:num w:numId="12">
+    <w:abstractNumId w:val="11"/>
+  </w:num>
+  <w:num w:numId="13">
+    <w:abstractNumId w:val="2"/>
+  </w:num>
+  <w:num w:numId="14">
+    <w:abstractNumId w:val="12"/>
+  </w:num>
+  <w:num w:numId="15">
+    <w:abstractNumId w:val="9"/>
+  </w:num>
+  <w:num w:numId="16">
+    <w:abstractNumId w:val="7"/>
   </w:num>
 </w:numbering>
 </file>

</xml_diff>